<commit_message>
Update Hálózattervezési és kivitelezési vizsgaremek.docx
</commit_message>
<xml_diff>
--- a/Hálózattervezési és kivitelezési vizsgaremek.docx
+++ b/Hálózattervezési és kivitelezési vizsgaremek.docx
@@ -315,6 +315,8 @@
     <w:sdt>
       <w:sdtPr>
         <w:rPr>
+          <w:b w:val="0"/>
+          <w:sz w:val="24"/>
           <w:lang w:eastAsia="en-US"/>
         </w:rPr>
         <w:id w:val="-690375331"/>
@@ -325,9 +327,7 @@
       </w:sdtPr>
       <w:sdtEndPr>
         <w:rPr>
-          <w:b w:val="0"/>
           <w:bCs/>
-          <w:sz w:val="24"/>
         </w:rPr>
       </w:sdtEndPr>
       <w:sdtContent>
@@ -622,8 +622,6 @@
         <w:spacing w:before="0" w:after="160" w:line="259" w:lineRule="auto"/>
         <w:jc w:val="left"/>
       </w:pPr>
-      <w:bookmarkStart w:id="0" w:name="_GoBack"/>
-      <w:bookmarkEnd w:id="0"/>
       <w:r>
         <w:br w:type="page"/>
       </w:r>
@@ -632,12 +630,12 @@
       <w:pPr>
         <w:pStyle w:val="Cmsor1"/>
       </w:pPr>
-      <w:bookmarkStart w:id="1" w:name="_Toc165995990"/>
+      <w:bookmarkStart w:id="0" w:name="_Toc165995990"/>
       <w:r>
         <w:lastRenderedPageBreak/>
         <w:t>Bevezetés</w:t>
       </w:r>
-      <w:bookmarkEnd w:id="1"/>
+      <w:bookmarkEnd w:id="0"/>
     </w:p>
     <w:p>
       <w:proofErr w:type="spellStart"/>
@@ -659,24 +657,24 @@
       <w:pPr>
         <w:pStyle w:val="Cmsor1"/>
       </w:pPr>
-      <w:bookmarkStart w:id="2" w:name="_Toc165995991"/>
+      <w:bookmarkStart w:id="1" w:name="_Toc165995991"/>
       <w:r>
         <w:lastRenderedPageBreak/>
         <w:t>Windows szerver konfigurálása</w:t>
       </w:r>
+      <w:bookmarkEnd w:id="1"/>
+    </w:p>
+    <w:p>
+      <w:pPr>
+        <w:pStyle w:val="Cmsor2"/>
+      </w:pPr>
+      <w:bookmarkStart w:id="2" w:name="_Toc165995992"/>
+      <w:r>
+        <w:t>DHCP</w:t>
+      </w:r>
       <w:bookmarkEnd w:id="2"/>
     </w:p>
     <w:p>
-      <w:pPr>
-        <w:pStyle w:val="Cmsor2"/>
-      </w:pPr>
-      <w:bookmarkStart w:id="3" w:name="_Toc165995992"/>
-      <w:r>
-        <w:t>DHCP</w:t>
-      </w:r>
-      <w:bookmarkEnd w:id="3"/>
-    </w:p>
-    <w:p>
       <w:r>
         <w:t>A Windows</w:t>
       </w:r>
@@ -721,20 +719,6 @@
       <w:r>
         <w:t>Ennek megfelelően a bérlet is megjelent a szerver felügyeleti konzolján.</w:t>
       </w:r>
-    </w:p>
-    <w:p>
-      <w:pPr>
-        <w:rPr>
-          <w:noProof/>
-        </w:rPr>
-      </w:pPr>
-    </w:p>
-    <w:p>
-      <w:pPr>
-        <w:rPr>
-          <w:noProof/>
-        </w:rPr>
-      </w:pPr>
     </w:p>
     <w:p>
       <w:r>
@@ -794,9 +778,196 @@
         </w:drawing>
       </w:r>
     </w:p>
-    <w:p/>
-    <w:p/>
-    <w:p/>
+    <w:p>
+      <w:pPr>
+        <w:pStyle w:val="Cmsor2"/>
+      </w:pPr>
+      <w:proofErr w:type="spellStart"/>
+      <w:r>
+        <w:t>Active</w:t>
+      </w:r>
+      <w:proofErr w:type="spellEnd"/>
+      <w:r>
+        <w:t xml:space="preserve"> </w:t>
+      </w:r>
+      <w:proofErr w:type="spellStart"/>
+      <w:r>
+        <w:t>Directory</w:t>
+      </w:r>
+      <w:proofErr w:type="spellEnd"/>
+      <w:r>
+        <w:t xml:space="preserve"> beállítása</w:t>
+      </w:r>
+    </w:p>
+    <w:p>
+      <w:r>
+        <w:t>A megfelelő IP  cím kiosztása után a klienst a szerveren létrehozott AD-</w:t>
+      </w:r>
+      <w:proofErr w:type="spellStart"/>
+      <w:r>
+        <w:t>ba</w:t>
+      </w:r>
+      <w:proofErr w:type="spellEnd"/>
+      <w:r>
+        <w:t xml:space="preserve"> léptettük. A kép jobb oldali, szerver képernyőképen jól látszik, hogy fut a DNS </w:t>
+      </w:r>
+      <w:proofErr w:type="spellStart"/>
+      <w:r>
+        <w:t>szolgáltatás,a</w:t>
+      </w:r>
+      <w:proofErr w:type="spellEnd"/>
+      <w:r>
+        <w:t xml:space="preserve"> mi nélkül az AD nem látja el a feladatát, illetve felül látszik, hogy létre lett hozva egy tartomány </w:t>
+      </w:r>
+      <w:r>
+        <w:rPr>
+          <w:b/>
+          <w:i/>
+        </w:rPr>
+        <w:t>Gyor.Server0</w:t>
+      </w:r>
+      <w:r>
+        <w:t xml:space="preserve"> néven. A kliensen  az alapértelmezett </w:t>
+      </w:r>
+      <w:proofErr w:type="spellStart"/>
+      <w:r>
+        <w:t>Workgroup</w:t>
+      </w:r>
+      <w:proofErr w:type="spellEnd"/>
+      <w:r>
+        <w:t xml:space="preserve">  </w:t>
+      </w:r>
+      <w:proofErr w:type="spellStart"/>
+      <w:r>
+        <w:t>mukacsoportból</w:t>
+      </w:r>
+      <w:proofErr w:type="spellEnd"/>
+      <w:r>
+        <w:t xml:space="preserve"> kezdeményeztük a gép  </w:t>
+      </w:r>
+      <w:r>
+        <w:lastRenderedPageBreak/>
+        <w:t xml:space="preserve">tartományba léptetését a tartomány pontos nevének megadásával.  </w:t>
+      </w:r>
+      <w:r>
+        <w:rPr>
+          <w:noProof/>
+        </w:rPr>
+        <w:drawing>
+          <wp:inline distT="0" distB="0" distL="0" distR="0">
+            <wp:extent cx="5748655" cy="3123565"/>
+            <wp:effectExtent l="0" t="0" r="4445" b="635"/>
+            <wp:docPr id="2" name="Kép 2"/>
+            <wp:cNvGraphicFramePr>
+              <a:graphicFrameLocks xmlns:a="http://schemas.openxmlformats.org/drawingml/2006/main" noChangeAspect="1"/>
+            </wp:cNvGraphicFramePr>
+            <a:graphic xmlns:a="http://schemas.openxmlformats.org/drawingml/2006/main">
+              <a:graphicData uri="http://schemas.openxmlformats.org/drawingml/2006/picture">
+                <pic:pic xmlns:pic="http://schemas.openxmlformats.org/drawingml/2006/picture">
+                  <pic:nvPicPr>
+                    <pic:cNvPr id="0" name="Picture 1"/>
+                    <pic:cNvPicPr>
+                      <a:picLocks noChangeAspect="1" noChangeArrowheads="1"/>
+                    </pic:cNvPicPr>
+                  </pic:nvPicPr>
+                  <pic:blipFill>
+                    <a:blip r:embed="rId8" cstate="print">
+                      <a:extLst>
+                        <a:ext uri="{28A0092B-C50C-407E-A947-70E740481C1C}">
+                          <a14:useLocalDpi xmlns:a14="http://schemas.microsoft.com/office/drawing/2010/main" val="0"/>
+                        </a:ext>
+                      </a:extLst>
+                    </a:blip>
+                    <a:srcRect/>
+                    <a:stretch>
+                      <a:fillRect/>
+                    </a:stretch>
+                  </pic:blipFill>
+                  <pic:spPr bwMode="auto">
+                    <a:xfrm>
+                      <a:off x="0" y="0"/>
+                      <a:ext cx="5748655" cy="3123565"/>
+                    </a:xfrm>
+                    <a:prstGeom prst="rect">
+                      <a:avLst/>
+                    </a:prstGeom>
+                    <a:noFill/>
+                    <a:ln>
+                      <a:noFill/>
+                    </a:ln>
+                  </pic:spPr>
+                </pic:pic>
+              </a:graphicData>
+            </a:graphic>
+          </wp:inline>
+        </w:drawing>
+      </w:r>
+    </w:p>
+    <w:p>
+      <w:r>
+        <w:t>A tartományvezérlő a kérelemre egy olyan felhasználó nevét és jelszavát kéri be, akinek joga van az a beléptetést végrehajtani. Ha ezt megkapta</w:t>
+      </w:r>
+      <w:r>
+        <w:t xml:space="preserve"> egy üdvözlő ablakkal rögzíti a belépés tényét, majd újraindítás után már lehetőség van akár egy az AD-n létrehozott felhasználóval is belépni.</w:t>
+      </w:r>
+    </w:p>
+    <w:p>
+      <w:bookmarkStart w:id="3" w:name="_GoBack"/>
+      <w:bookmarkEnd w:id="3"/>
+      <w:r>
+        <w:rPr>
+          <w:noProof/>
+        </w:rPr>
+        <w:drawing>
+          <wp:inline distT="0" distB="0" distL="0" distR="0">
+            <wp:extent cx="5748655" cy="3123565"/>
+            <wp:effectExtent l="0" t="0" r="4445" b="635"/>
+            <wp:docPr id="4" name="Kép 4"/>
+            <wp:cNvGraphicFramePr>
+              <a:graphicFrameLocks xmlns:a="http://schemas.openxmlformats.org/drawingml/2006/main" noChangeAspect="1"/>
+            </wp:cNvGraphicFramePr>
+            <a:graphic xmlns:a="http://schemas.openxmlformats.org/drawingml/2006/main">
+              <a:graphicData uri="http://schemas.openxmlformats.org/drawingml/2006/picture">
+                <pic:pic xmlns:pic="http://schemas.openxmlformats.org/drawingml/2006/picture">
+                  <pic:nvPicPr>
+                    <pic:cNvPr id="0" name="Picture 2"/>
+                    <pic:cNvPicPr>
+                      <a:picLocks noChangeAspect="1" noChangeArrowheads="1"/>
+                    </pic:cNvPicPr>
+                  </pic:nvPicPr>
+                  <pic:blipFill>
+                    <a:blip r:embed="rId9" cstate="print">
+                      <a:extLst>
+                        <a:ext uri="{28A0092B-C50C-407E-A947-70E740481C1C}">
+                          <a14:useLocalDpi xmlns:a14="http://schemas.microsoft.com/office/drawing/2010/main" val="0"/>
+                        </a:ext>
+                      </a:extLst>
+                    </a:blip>
+                    <a:srcRect/>
+                    <a:stretch>
+                      <a:fillRect/>
+                    </a:stretch>
+                  </pic:blipFill>
+                  <pic:spPr bwMode="auto">
+                    <a:xfrm>
+                      <a:off x="0" y="0"/>
+                      <a:ext cx="5748655" cy="3123565"/>
+                    </a:xfrm>
+                    <a:prstGeom prst="rect">
+                      <a:avLst/>
+                    </a:prstGeom>
+                    <a:noFill/>
+                    <a:ln>
+                      <a:noFill/>
+                    </a:ln>
+                  </pic:spPr>
+                </pic:pic>
+              </a:graphicData>
+            </a:graphic>
+          </wp:inline>
+        </w:drawing>
+      </w:r>
+    </w:p>
     <w:p/>
     <w:p/>
     <w:sectPr>
@@ -2827,7 +2998,7 @@
 </file>
 
 <file path=customXml/itemProps1.xml><?xml version="1.0" encoding="utf-8"?>
-<ds:datastoreItem xmlns:ds="http://schemas.openxmlformats.org/officeDocument/2006/customXml" ds:itemID="{E7BE389E-A4A0-40E8-B008-B57F3134871E}">
+<ds:datastoreItem xmlns:ds="http://schemas.openxmlformats.org/officeDocument/2006/customXml" ds:itemID="{82FBB7E6-6BB8-47C4-85FF-CE0E5913204E}">
   <ds:schemaRefs>
     <ds:schemaRef ds:uri="http://schemas.openxmlformats.org/officeDocument/2006/bibliography"/>
   </ds:schemaRefs>

</xml_diff>

<commit_message>
holnap több lesz benne 100%
</commit_message>
<xml_diff>
--- a/Hálózattervezési és kivitelezési vizsgaremek.docx
+++ b/Hálózattervezési és kivitelezési vizsgaremek.docx
@@ -1,6 +1,6 @@
 
 <file path=word/document.xml><?xml version="1.0" encoding="utf-8"?>
-<w:document xmlns:wpc="http://schemas.microsoft.com/office/word/2010/wordprocessingCanvas" xmlns:cx="http://schemas.microsoft.com/office/drawing/2014/chartex" xmlns:cx1="http://schemas.microsoft.com/office/drawing/2015/9/8/chartex" xmlns:cx2="http://schemas.microsoft.com/office/drawing/2015/10/21/chartex" xmlns:cx3="http://schemas.microsoft.com/office/drawing/2016/5/9/chartex" xmlns:cx4="http://schemas.microsoft.com/office/drawing/2016/5/10/chartex" xmlns:cx5="http://schemas.microsoft.com/office/drawing/2016/5/11/chartex" xmlns:cx6="http://schemas.microsoft.com/office/drawing/2016/5/12/chartex" xmlns:cx7="http://schemas.microsoft.com/office/drawing/2016/5/13/chartex" xmlns:cx8="http://schemas.microsoft.com/office/drawing/2016/5/14/chartex" xmlns:mc="http://schemas.openxmlformats.org/markup-compatibility/2006" xmlns:aink="http://schemas.microsoft.com/office/drawing/2016/ink" xmlns:am3d="http://schemas.microsoft.com/office/drawing/2017/model3d" xmlns:o="urn:schemas-microsoft-com:office:office" xmlns:r="http://schemas.openxmlformats.org/officeDocument/2006/relationships" xmlns:m="http://schemas.openxmlformats.org/officeDocument/2006/math" xmlns:v="urn:schemas-microsoft-com:vml" xmlns:wp14="http://schemas.microsoft.com/office/word/2010/wordprocessingDrawing" xmlns:wp="http://schemas.openxmlformats.org/drawingml/2006/wordprocessingDrawing" xmlns:w10="urn:schemas-microsoft-com:office:word" xmlns:w="http://schemas.openxmlformats.org/wordprocessingml/2006/main" xmlns:w14="http://schemas.microsoft.com/office/word/2010/wordml" xmlns:w15="http://schemas.microsoft.com/office/word/2012/wordml" xmlns:w16cid="http://schemas.microsoft.com/office/word/2016/wordml/cid" xmlns:w16se="http://schemas.microsoft.com/office/word/2015/wordml/symex" xmlns:wpg="http://schemas.microsoft.com/office/word/2010/wordprocessingGroup" xmlns:wpi="http://schemas.microsoft.com/office/word/2010/wordprocessingInk" xmlns:wne="http://schemas.microsoft.com/office/word/2006/wordml" xmlns:wps="http://schemas.microsoft.com/office/word/2010/wordprocessingShape" mc:Ignorable="w14 w15 w16se w16cid wp14">
+<w:document xmlns:wpc="http://schemas.microsoft.com/office/word/2010/wordprocessingCanvas" xmlns:cx="http://schemas.microsoft.com/office/drawing/2014/chartex" xmlns:cx1="http://schemas.microsoft.com/office/drawing/2015/9/8/chartex" xmlns:cx2="http://schemas.microsoft.com/office/drawing/2015/10/21/chartex" xmlns:cx3="http://schemas.microsoft.com/office/drawing/2016/5/9/chartex" xmlns:cx4="http://schemas.microsoft.com/office/drawing/2016/5/10/chartex" xmlns:cx5="http://schemas.microsoft.com/office/drawing/2016/5/11/chartex" xmlns:cx6="http://schemas.microsoft.com/office/drawing/2016/5/12/chartex" xmlns:cx7="http://schemas.microsoft.com/office/drawing/2016/5/13/chartex" xmlns:cx8="http://schemas.microsoft.com/office/drawing/2016/5/14/chartex" xmlns:mc="http://schemas.openxmlformats.org/markup-compatibility/2006" xmlns:aink="http://schemas.microsoft.com/office/drawing/2016/ink" xmlns:am3d="http://schemas.microsoft.com/office/drawing/2017/model3d" xmlns:o="urn:schemas-microsoft-com:office:office" xmlns:r="http://schemas.openxmlformats.org/officeDocument/2006/relationships" xmlns:m="http://schemas.openxmlformats.org/officeDocument/2006/math" xmlns:v="urn:schemas-microsoft-com:vml" xmlns:wp14="http://schemas.microsoft.com/office/word/2010/wordprocessingDrawing" xmlns:wp="http://schemas.openxmlformats.org/drawingml/2006/wordprocessingDrawing" xmlns:w10="urn:schemas-microsoft-com:office:word" xmlns:w="http://schemas.openxmlformats.org/wordprocessingml/2006/main" xmlns:w14="http://schemas.microsoft.com/office/word/2010/wordml" xmlns:w15="http://schemas.microsoft.com/office/word/2012/wordml" xmlns:w16cex="http://schemas.microsoft.com/office/word/2018/wordml/cex" xmlns:w16cid="http://schemas.microsoft.com/office/word/2016/wordml/cid" xmlns:w16="http://schemas.microsoft.com/office/word/2018/wordml" xmlns:w16sdtdh="http://schemas.microsoft.com/office/word/2020/wordml/sdtdatahash" xmlns:w16se="http://schemas.microsoft.com/office/word/2015/wordml/symex" xmlns:wpg="http://schemas.microsoft.com/office/word/2010/wordprocessingGroup" xmlns:wpi="http://schemas.microsoft.com/office/word/2010/wordprocessingInk" xmlns:wne="http://schemas.microsoft.com/office/word/2006/wordml" xmlns:wps="http://schemas.microsoft.com/office/word/2010/wordprocessingShape" mc:Ignorable="w14 w15 w16se w16cid w16 w16cex w16sdtdh wp14">
   <w:body>
     <w:p>
       <w:pPr>
@@ -16,7 +16,7 @@
           <w:sz w:val="32"/>
         </w:rPr>
         <w:drawing>
-          <wp:anchor distT="0" distB="0" distL="114300" distR="114300" simplePos="0" relativeHeight="251658240" behindDoc="0" locked="0" layoutInCell="1" allowOverlap="1">
+          <wp:anchor distT="0" distB="0" distL="114300" distR="114300" simplePos="0" relativeHeight="251658240" behindDoc="0" locked="0" layoutInCell="1" allowOverlap="1" wp14:anchorId="2476E158" wp14:editId="7FAFA157">
             <wp:simplePos x="0" y="0"/>
             <wp:positionH relativeFrom="column">
               <wp:posOffset>128905</wp:posOffset>
@@ -319,7 +319,7 @@
           <w:sz w:val="24"/>
           <w:lang w:eastAsia="en-US"/>
         </w:rPr>
-        <w:id w:val="-690375331"/>
+        <w:id w:val="374588703"/>
         <w:docPartObj>
           <w:docPartGallery w:val="Table of Contents"/>
           <w:docPartUnique/>
@@ -336,7 +336,7 @@
             <w:pStyle w:val="Tartalomjegyzkcmsora"/>
           </w:pPr>
           <w:r>
-            <w:t>Tartalomjegyzék</w:t>
+            <w:t>Tartalom</w:t>
           </w:r>
         </w:p>
         <w:p>
@@ -362,7 +362,7 @@
           <w:r>
             <w:fldChar w:fldCharType="separate"/>
           </w:r>
-          <w:hyperlink w:anchor="_Toc165999791" w:history="1">
+          <w:hyperlink w:anchor="_Toc166102546" w:history="1">
             <w:r>
               <w:rPr>
                 <w:rStyle w:val="Hiperhivatkozs"/>
@@ -405,7 +405,7 @@
                 <w:noProof/>
                 <w:webHidden/>
               </w:rPr>
-              <w:instrText xml:space="preserve"> PAGEREF _Toc165999791 \h </w:instrText>
+              <w:instrText xml:space="preserve"> PAGEREF _Toc166102546 \h </w:instrText>
             </w:r>
             <w:r>
               <w:rPr>
@@ -450,7 +450,7 @@
               <w:lang w:eastAsia="hu-HU"/>
             </w:rPr>
           </w:pPr>
-          <w:hyperlink w:anchor="_Toc165999792" w:history="1">
+          <w:hyperlink w:anchor="_Toc166102547" w:history="1">
             <w:r>
               <w:rPr>
                 <w:rStyle w:val="Hiperhivatkozs"/>
@@ -472,6 +472,94 @@
                 <w:rStyle w:val="Hiperhivatkozs"/>
                 <w:noProof/>
               </w:rPr>
+              <w:t>Hálózat tervezés</w:t>
+            </w:r>
+            <w:r>
+              <w:rPr>
+                <w:noProof/>
+                <w:webHidden/>
+              </w:rPr>
+              <w:tab/>
+            </w:r>
+            <w:r>
+              <w:rPr>
+                <w:noProof/>
+                <w:webHidden/>
+              </w:rPr>
+              <w:fldChar w:fldCharType="begin"/>
+            </w:r>
+            <w:r>
+              <w:rPr>
+                <w:noProof/>
+                <w:webHidden/>
+              </w:rPr>
+              <w:instrText xml:space="preserve"> PAGEREF _Toc166102547 \h </w:instrText>
+            </w:r>
+            <w:r>
+              <w:rPr>
+                <w:noProof/>
+                <w:webHidden/>
+              </w:rPr>
+            </w:r>
+            <w:r>
+              <w:rPr>
+                <w:noProof/>
+                <w:webHidden/>
+              </w:rPr>
+              <w:fldChar w:fldCharType="separate"/>
+            </w:r>
+            <w:r>
+              <w:rPr>
+                <w:noProof/>
+                <w:webHidden/>
+              </w:rPr>
+              <w:t>3</w:t>
+            </w:r>
+            <w:r>
+              <w:rPr>
+                <w:noProof/>
+                <w:webHidden/>
+              </w:rPr>
+              <w:fldChar w:fldCharType="end"/>
+            </w:r>
+          </w:hyperlink>
+        </w:p>
+        <w:p>
+          <w:pPr>
+            <w:pStyle w:val="TJ1"/>
+            <w:tabs>
+              <w:tab w:val="left" w:pos="440"/>
+              <w:tab w:val="right" w:leader="dot" w:pos="9062"/>
+            </w:tabs>
+            <w:rPr>
+              <w:rFonts w:eastAsiaTheme="minorEastAsia"/>
+              <w:noProof/>
+              <w:sz w:val="22"/>
+              <w:lang w:eastAsia="hu-HU"/>
+            </w:rPr>
+          </w:pPr>
+          <w:hyperlink w:anchor="_Toc166102548" w:history="1">
+            <w:r>
+              <w:rPr>
+                <w:rStyle w:val="Hiperhivatkozs"/>
+                <w:noProof/>
+              </w:rPr>
+              <w:t>3.</w:t>
+            </w:r>
+            <w:r>
+              <w:rPr>
+                <w:rFonts w:eastAsiaTheme="minorEastAsia"/>
+                <w:noProof/>
+                <w:sz w:val="22"/>
+                <w:lang w:eastAsia="hu-HU"/>
+              </w:rPr>
+              <w:tab/>
+            </w:r>
+            <w:r>
+              <w:rPr>
+                <w:rStyle w:val="Hiperhivatkozs"/>
+                <w:noProof/>
+              </w:rPr>
               <w:t>Windows szerver konfigurálása</w:t>
             </w:r>
             <w:r>
@@ -493,7 +581,7 @@
                 <w:noProof/>
                 <w:webHidden/>
               </w:rPr>
-              <w:instrText xml:space="preserve"> PAGEREF _Toc165999792 \h </w:instrText>
+              <w:instrText xml:space="preserve"> PAGEREF _Toc166102548 \h </w:instrText>
             </w:r>
             <w:r>
               <w:rPr>
@@ -513,7 +601,7 @@
                 <w:noProof/>
                 <w:webHidden/>
               </w:rPr>
-              <w:t>4</w:t>
+              <w:t>3</w:t>
             </w:r>
             <w:r>
               <w:rPr>
@@ -538,13 +626,13 @@
               <w:lang w:eastAsia="hu-HU"/>
             </w:rPr>
           </w:pPr>
-          <w:hyperlink w:anchor="_Toc165999793" w:history="1">
+          <w:hyperlink w:anchor="_Toc166102549" w:history="1">
             <w:r>
               <w:rPr>
                 <w:rStyle w:val="Hiperhivatkozs"/>
                 <w:noProof/>
               </w:rPr>
-              <w:t>2.1.</w:t>
+              <w:t>3.1.</w:t>
             </w:r>
             <w:r>
               <w:rPr>
@@ -581,7 +669,7 @@
                 <w:noProof/>
                 <w:webHidden/>
               </w:rPr>
-              <w:instrText xml:space="preserve"> PAGEREF _Toc165999793 \h </w:instrText>
+              <w:instrText xml:space="preserve"> PAGEREF _Toc166102549 \h </w:instrText>
             </w:r>
             <w:r>
               <w:rPr>
@@ -601,7 +689,7 @@
                 <w:noProof/>
                 <w:webHidden/>
               </w:rPr>
-              <w:t>4</w:t>
+              <w:t>3</w:t>
             </w:r>
             <w:r>
               <w:rPr>
@@ -626,13 +714,13 @@
               <w:lang w:eastAsia="hu-HU"/>
             </w:rPr>
           </w:pPr>
-          <w:hyperlink w:anchor="_Toc165999794" w:history="1">
+          <w:hyperlink w:anchor="_Toc166102550" w:history="1">
             <w:r>
               <w:rPr>
                 <w:rStyle w:val="Hiperhivatkozs"/>
                 <w:noProof/>
               </w:rPr>
-              <w:t>2.2.</w:t>
+              <w:t>3.2.</w:t>
             </w:r>
             <w:r>
               <w:rPr>
@@ -669,7 +757,7 @@
                 <w:noProof/>
                 <w:webHidden/>
               </w:rPr>
-              <w:instrText xml:space="preserve"> PAGEREF _Toc165999794 \h </w:instrText>
+              <w:instrText xml:space="preserve"> PAGEREF _Toc166102550 \h </w:instrText>
             </w:r>
             <w:r>
               <w:rPr>
@@ -689,7 +777,7 @@
                 <w:noProof/>
                 <w:webHidden/>
               </w:rPr>
-              <w:t>4</w:t>
+              <w:t>3</w:t>
             </w:r>
             <w:r>
               <w:rPr>
@@ -714,13 +802,13 @@
               <w:lang w:eastAsia="hu-HU"/>
             </w:rPr>
           </w:pPr>
-          <w:hyperlink w:anchor="_Toc165999795" w:history="1">
+          <w:hyperlink w:anchor="_Toc166102551" w:history="1">
             <w:r>
               <w:rPr>
                 <w:rStyle w:val="Hiperhivatkozs"/>
                 <w:noProof/>
               </w:rPr>
-              <w:t>3.</w:t>
+              <w:t>4.</w:t>
             </w:r>
             <w:r>
               <w:rPr>
@@ -757,7 +845,7 @@
                 <w:noProof/>
                 <w:webHidden/>
               </w:rPr>
-              <w:instrText xml:space="preserve"> PAGEREF _Toc165999795 \h </w:instrText>
+              <w:instrText xml:space="preserve"> PAGEREF _Toc166102551 \h </w:instrText>
             </w:r>
             <w:r>
               <w:rPr>
@@ -802,13 +890,13 @@
               <w:lang w:eastAsia="hu-HU"/>
             </w:rPr>
           </w:pPr>
-          <w:hyperlink w:anchor="_Toc165999796" w:history="1">
+          <w:hyperlink w:anchor="_Toc166102552" w:history="1">
             <w:r>
               <w:rPr>
                 <w:rStyle w:val="Hiperhivatkozs"/>
                 <w:noProof/>
               </w:rPr>
-              <w:t>3.1.</w:t>
+              <w:t>4.1.</w:t>
             </w:r>
             <w:r>
               <w:rPr>
@@ -845,7 +933,7 @@
                 <w:noProof/>
                 <w:webHidden/>
               </w:rPr>
-              <w:instrText xml:space="preserve"> PAGEREF _Toc165999796 \h </w:instrText>
+              <w:instrText xml:space="preserve"> PAGEREF _Toc166102552 \h </w:instrText>
             </w:r>
             <w:r>
               <w:rPr>
@@ -900,103 +988,245 @@
       <w:pPr>
         <w:pStyle w:val="Cmsor1"/>
       </w:pPr>
-      <w:bookmarkStart w:id="0" w:name="_Toc165999791"/>
-      <w:r>
+      <w:bookmarkStart w:id="0" w:name="_Toc166102546"/>
+      <w:r>
+        <w:rPr>
+          <w:rFonts w:ascii="Open Sans" w:hAnsi="Open Sans"/>
+          <w:noProof/>
+        </w:rPr>
         <w:lastRenderedPageBreak/>
+        <w:drawing>
+          <wp:anchor distT="0" distB="0" distL="114300" distR="114300" simplePos="0" relativeHeight="251659264" behindDoc="1" locked="0" layoutInCell="1" allowOverlap="1" wp14:anchorId="5EBBA4F6" wp14:editId="545428BA">
+            <wp:simplePos x="0" y="0"/>
+            <wp:positionH relativeFrom="column">
+              <wp:posOffset>2976880</wp:posOffset>
+            </wp:positionH>
+            <wp:positionV relativeFrom="paragraph">
+              <wp:posOffset>0</wp:posOffset>
+            </wp:positionV>
+            <wp:extent cx="3448218" cy="3838575"/>
+            <wp:effectExtent l="0" t="0" r="0" b="0"/>
+            <wp:wrapTight wrapText="bothSides">
+              <wp:wrapPolygon edited="0">
+                <wp:start x="0" y="0"/>
+                <wp:lineTo x="0" y="21439"/>
+                <wp:lineTo x="21481" y="21439"/>
+                <wp:lineTo x="21481" y="0"/>
+                <wp:lineTo x="0" y="0"/>
+              </wp:wrapPolygon>
+            </wp:wrapTight>
+            <wp:docPr id="12" name="Kép 12"/>
+            <wp:cNvGraphicFramePr>
+              <a:graphicFrameLocks xmlns:a="http://schemas.openxmlformats.org/drawingml/2006/main" noChangeAspect="1"/>
+            </wp:cNvGraphicFramePr>
+            <a:graphic xmlns:a="http://schemas.openxmlformats.org/drawingml/2006/main">
+              <a:graphicData uri="http://schemas.openxmlformats.org/drawingml/2006/picture">
+                <pic:pic xmlns:pic="http://schemas.openxmlformats.org/drawingml/2006/picture">
+                  <pic:nvPicPr>
+                    <pic:cNvPr id="12" name="Kép 12"/>
+                    <pic:cNvPicPr/>
+                  </pic:nvPicPr>
+                  <pic:blipFill>
+                    <a:blip r:embed="rId9">
+                      <a:extLst>
+                        <a:ext uri="{28A0092B-C50C-407E-A947-70E740481C1C}">
+                          <a14:useLocalDpi xmlns:a14="http://schemas.microsoft.com/office/drawing/2010/main" val="0"/>
+                        </a:ext>
+                      </a:extLst>
+                    </a:blip>
+                    <a:stretch>
+                      <a:fillRect/>
+                    </a:stretch>
+                  </pic:blipFill>
+                  <pic:spPr>
+                    <a:xfrm>
+                      <a:off x="0" y="0"/>
+                      <a:ext cx="3448218" cy="3838575"/>
+                    </a:xfrm>
+                    <a:prstGeom prst="rect">
+                      <a:avLst/>
+                    </a:prstGeom>
+                  </pic:spPr>
+                </pic:pic>
+              </a:graphicData>
+            </a:graphic>
+          </wp:anchor>
+        </w:drawing>
+      </w:r>
+      <w:r>
         <w:t>Bevezetés</w:t>
       </w:r>
       <w:bookmarkEnd w:id="0"/>
-    </w:p>
-    <w:p>
-      <w:proofErr w:type="spellStart"/>
-      <w:r>
-        <w:t>Bla-bla</w:t>
-      </w:r>
-      <w:proofErr w:type="spellEnd"/>
+      <w:r>
+        <w:t xml:space="preserve"> </w:t>
+      </w:r>
     </w:p>
     <w:p>
       <w:pPr>
         <w:spacing w:before="0" w:after="160" w:line="259" w:lineRule="auto"/>
         <w:jc w:val="left"/>
-      </w:pPr>
-      <w:r>
-        <w:br w:type="page"/>
-      </w:r>
+        <w:rPr>
+          <w:rFonts w:ascii="Open Sans" w:hAnsi="Open Sans"/>
+        </w:rPr>
+      </w:pPr>
+    </w:p>
+    <w:p>
+      <w:pPr>
+        <w:spacing w:before="0" w:after="160" w:line="259" w:lineRule="auto"/>
+        <w:jc w:val="left"/>
+        <w:rPr>
+          <w:rFonts w:ascii="Open Sans" w:hAnsi="Open Sans"/>
+        </w:rPr>
+      </w:pPr>
+      <w:r>
+        <w:rPr>
+          <w:rFonts w:ascii="Open Sans" w:hAnsi="Open Sans"/>
+        </w:rPr>
+        <w:t>Cégünk a Szálkapari Zrt</w:t>
+      </w:r>
+      <w:r>
+        <w:rPr>
+          <w:rFonts w:ascii="Open Sans" w:hAnsi="Open Sans"/>
+        </w:rPr>
+        <w:t xml:space="preserve"> </w:t>
+      </w:r>
+      <w:r>
+        <w:rPr>
+          <w:rFonts w:ascii="Open Sans" w:hAnsi="Open Sans"/>
+        </w:rPr>
+        <w:t xml:space="preserve">amely bútorok gyártásával, raktározásával, értékesítésével </w:t>
+      </w:r>
+      <w:proofErr w:type="gramStart"/>
+      <w:r>
+        <w:rPr>
+          <w:rFonts w:ascii="Open Sans" w:hAnsi="Open Sans"/>
+        </w:rPr>
+        <w:t xml:space="preserve">foglalkozik </w:t>
+      </w:r>
+      <w:r>
+        <w:rPr>
+          <w:rFonts w:ascii="Open Sans" w:hAnsi="Open Sans"/>
+        </w:rPr>
+        <w:t xml:space="preserve"> A</w:t>
+      </w:r>
+      <w:proofErr w:type="gramEnd"/>
+      <w:r>
+        <w:rPr>
+          <w:rFonts w:ascii="Open Sans" w:hAnsi="Open Sans"/>
+        </w:rPr>
+        <w:t xml:space="preserve"> cég két különböző országban rendelkezik érdekeltséggel. A raktár és a központi iroda Magyarországon helyezkedik el. A raktár Sopron, a központi iroda pedig Győr városaiban helyezkednek el. A jelenlegi cégfelépítés adóoptimalizálás miatt szükséges.</w:t>
+      </w:r>
+    </w:p>
+    <w:p>
+      <w:pPr>
+        <w:spacing w:before="0" w:after="160" w:line="259" w:lineRule="auto"/>
+        <w:jc w:val="left"/>
+        <w:rPr>
+          <w:rFonts w:ascii="Open Sans" w:hAnsi="Open Sans"/>
+        </w:rPr>
+      </w:pPr>
+    </w:p>
+    <w:p>
+      <w:pPr>
+        <w:spacing w:before="0" w:after="160" w:line="259" w:lineRule="auto"/>
+        <w:jc w:val="left"/>
+        <w:rPr>
+          <w:rFonts w:ascii="Open Sans" w:hAnsi="Open Sans"/>
+        </w:rPr>
+      </w:pPr>
+    </w:p>
+    <w:p>
+      <w:pPr>
+        <w:spacing w:before="0" w:after="160" w:line="259" w:lineRule="auto"/>
+        <w:jc w:val="left"/>
+        <w:rPr>
+          <w:rFonts w:ascii="Open Sans" w:hAnsi="Open Sans"/>
+        </w:rPr>
+      </w:pPr>
     </w:p>
     <w:p>
       <w:pPr>
         <w:pStyle w:val="Cmsor1"/>
       </w:pPr>
-      <w:bookmarkStart w:id="1" w:name="_Toc165999792"/>
-      <w:r>
+      <w:r>
+        <w:t>Költségvetés</w:t>
+      </w:r>
+    </w:p>
+    <w:p/>
+    <w:p>
+      <w:pPr>
+        <w:pStyle w:val="Cmsor1"/>
+      </w:pPr>
+      <w:bookmarkStart w:id="1" w:name="_Toc166102548"/>
+      <w:r>
+        <w:t>Windows szerver konfigurálása</w:t>
+      </w:r>
+      <w:bookmarkEnd w:id="1"/>
+    </w:p>
+    <w:p>
+      <w:pPr>
+        <w:pStyle w:val="Cmsor2"/>
+      </w:pPr>
+      <w:bookmarkStart w:id="2" w:name="_Toc166102549"/>
+      <w:r>
+        <w:t>DHCP</w:t>
+      </w:r>
+      <w:bookmarkEnd w:id="2"/>
+    </w:p>
+    <w:p>
+      <w:r>
+        <w:t>A Windows</w:t>
+      </w:r>
+      <w:r>
+        <w:t xml:space="preserve"> </w:t>
+      </w:r>
+      <w:r>
+        <w:t xml:space="preserve">Server 2016-os operációs rendszerre DHCP szolgáltatást telepítettünk. Beállításai alapján a </w:t>
+      </w:r>
+      <w:proofErr w:type="spellStart"/>
+      <w:r>
+        <w:t>Gyor_B</w:t>
+      </w:r>
+      <w:proofErr w:type="spellEnd"/>
+      <w:r>
+        <w:t xml:space="preserve"> területnek a</w:t>
+      </w:r>
+      <w:r>
+        <w:t xml:space="preserve"> </w:t>
+      </w:r>
+      <w:r>
+        <w:t>192.168.1.</w:t>
+      </w:r>
+      <w:r>
+        <w:t>32</w:t>
+      </w:r>
+      <w:r>
+        <w:t>/</w:t>
+      </w:r>
+      <w:r>
+        <w:t xml:space="preserve">27 </w:t>
+      </w:r>
+      <w:r>
+        <w:t>hálózat</w:t>
+      </w:r>
+      <w:r>
+        <w:t>szegmens</w:t>
+      </w:r>
+      <w:r>
+        <w:t xml:space="preserve">ből szolgáltat IP címet. Az alábbi képen jól látható, hogy a Windows10 kliens a 192.168.1.37-es IP címet kapta a megfelelő 192.168.1.33-as átjáró IP címével. </w:t>
+      </w:r>
+      <w:r>
+        <w:t>Ennek megfelelően a bérlet is megjelent a szerver felügyeleti konzolján.</w:t>
+      </w:r>
+    </w:p>
+    <w:p>
+      <w:r>
+        <w:rPr>
+          <w:noProof/>
+        </w:rPr>
         <w:lastRenderedPageBreak/>
-        <w:t>Windows szerver konfigurálása</w:t>
-      </w:r>
-      <w:bookmarkEnd w:id="1"/>
-    </w:p>
-    <w:p>
-      <w:pPr>
-        <w:pStyle w:val="Cmsor2"/>
-      </w:pPr>
-      <w:bookmarkStart w:id="2" w:name="_Toc165999793"/>
-      <w:r>
-        <w:t>DHCP</w:t>
-      </w:r>
-      <w:bookmarkEnd w:id="2"/>
-    </w:p>
-    <w:p>
-      <w:r>
-        <w:t>A Windows</w:t>
-      </w:r>
-      <w:r>
-        <w:t xml:space="preserve"> </w:t>
-      </w:r>
-      <w:r>
-        <w:t xml:space="preserve">Server 2016-os operációs rendszerre DHCP szolgáltatást telepítettünk. Beállításai alapján a </w:t>
-      </w:r>
-      <w:proofErr w:type="spellStart"/>
-      <w:r>
-        <w:t>Gyor_B</w:t>
-      </w:r>
-      <w:proofErr w:type="spellEnd"/>
-      <w:r>
-        <w:t xml:space="preserve"> területnek a</w:t>
-      </w:r>
-      <w:r>
-        <w:t xml:space="preserve"> </w:t>
-      </w:r>
-      <w:r>
-        <w:t>192.168.1.</w:t>
-      </w:r>
-      <w:r>
-        <w:t>32</w:t>
-      </w:r>
-      <w:r>
-        <w:t>/</w:t>
-      </w:r>
-      <w:r>
-        <w:t xml:space="preserve">27 </w:t>
-      </w:r>
-      <w:r>
-        <w:t>hálózat</w:t>
-      </w:r>
-      <w:r>
-        <w:t>szegmens</w:t>
-      </w:r>
-      <w:r>
-        <w:t xml:space="preserve">ből szolgáltat IP címet. Az alábbi képen jól látható, hogy a Windows10 kliens a 192.168.1.37-es IP címet kapta a megfelelő 192.168.1.33-as átjáró IP címével. </w:t>
-      </w:r>
-      <w:r>
-        <w:t>Ennek megfelelően a bérlet is megjelent a szerver felügyeleti konzolján.</w:t>
-      </w:r>
-    </w:p>
-    <w:p>
-      <w:r>
-        <w:rPr>
-          <w:noProof/>
-        </w:rPr>
         <w:drawing>
-          <wp:inline distT="0" distB="0" distL="0" distR="0">
+          <wp:inline distT="0" distB="0" distL="0" distR="0" wp14:anchorId="0FCD858A" wp14:editId="5A88A738">
             <wp:extent cx="5759450" cy="3100605"/>
             <wp:effectExtent l="0" t="0" r="0" b="5080"/>
             <wp:docPr id="3" name="Kép 3"/>
@@ -1013,7 +1243,7 @@
                     </pic:cNvPicPr>
                   </pic:nvPicPr>
                   <pic:blipFill rotWithShape="1">
-                    <a:blip r:embed="rId9" cstate="print">
+                    <a:blip r:embed="rId10" cstate="print">
                       <a:extLst>
                         <a:ext uri="{28A0092B-C50C-407E-A947-70E740481C1C}">
                           <a14:useLocalDpi xmlns:a14="http://schemas.microsoft.com/office/drawing/2010/main" val="0"/>
@@ -1052,7 +1282,7 @@
       <w:pPr>
         <w:pStyle w:val="Cmsor2"/>
       </w:pPr>
-      <w:bookmarkStart w:id="3" w:name="_Toc165999794"/>
+      <w:bookmarkStart w:id="3" w:name="_Toc166102550"/>
       <w:proofErr w:type="spellStart"/>
       <w:r>
         <w:t>Active</w:t>
@@ -1073,7 +1303,15 @@
     </w:p>
     <w:p>
       <w:r>
-        <w:t>A megfelelő IP  cím kiosztása után a klienst a szerveren létrehozott AD-</w:t>
+        <w:t xml:space="preserve">A megfelelő </w:t>
+      </w:r>
+      <w:proofErr w:type="gramStart"/>
+      <w:r>
+        <w:t>IP  cím</w:t>
+      </w:r>
+      <w:proofErr w:type="gramEnd"/>
+      <w:r>
+        <w:t xml:space="preserve"> kiosztása után a klienst a szerveren létrehozott AD-</w:t>
       </w:r>
       <w:proofErr w:type="spellStart"/>
       <w:r>
@@ -1084,10 +1322,12 @@
         <w:t xml:space="preserve"> léptettük. A kép jobb oldali, szerver képernyőképen jól látszik, hogy fut a DNS </w:t>
       </w:r>
       <w:proofErr w:type="spellStart"/>
+      <w:proofErr w:type="gramStart"/>
       <w:r>
         <w:t>szolgáltatás,a</w:t>
       </w:r>
       <w:proofErr w:type="spellEnd"/>
+      <w:proofErr w:type="gramEnd"/>
       <w:r>
         <w:t xml:space="preserve"> mi nélkül az AD nem látja el a feladatát, illetve felül látszik, hogy létre lett hozva egy tartomány </w:t>
       </w:r>
@@ -1099,7 +1339,15 @@
         <w:t>Gyor.Server0</w:t>
       </w:r>
       <w:r>
-        <w:t xml:space="preserve"> néven. A kliensen  az alapértelmezett </w:t>
+        <w:t xml:space="preserve"> néven. A </w:t>
+      </w:r>
+      <w:proofErr w:type="gramStart"/>
+      <w:r>
+        <w:t>kliensen  az</w:t>
+      </w:r>
+      <w:proofErr w:type="gramEnd"/>
+      <w:r>
+        <w:t xml:space="preserve"> alapértelmezett </w:t>
       </w:r>
       <w:proofErr w:type="spellStart"/>
       <w:r>
@@ -1115,18 +1363,14 @@
       </w:r>
       <w:proofErr w:type="spellEnd"/>
       <w:r>
-        <w:t xml:space="preserve"> kezdeményeztük a gép  </w:t>
-      </w:r>
-      <w:r>
-        <w:lastRenderedPageBreak/>
-        <w:t xml:space="preserve">tartományba léptetését a tartomány pontos nevének megadásával.  </w:t>
+        <w:t xml:space="preserve"> kezdeményeztük a gép  tartományba léptetését a tartomány pontos nevének megadásával.  </w:t>
       </w:r>
       <w:r>
         <w:rPr>
           <w:noProof/>
         </w:rPr>
         <w:drawing>
-          <wp:inline distT="0" distB="0" distL="0" distR="0">
+          <wp:inline distT="0" distB="0" distL="0" distR="0" wp14:anchorId="4783F000" wp14:editId="2B9B15FB">
             <wp:extent cx="5748655" cy="3123565"/>
             <wp:effectExtent l="0" t="0" r="4445" b="635"/>
             <wp:docPr id="2" name="Kép 2"/>
@@ -1138,69 +1382,6 @@
                 <pic:pic xmlns:pic="http://schemas.openxmlformats.org/drawingml/2006/picture">
                   <pic:nvPicPr>
                     <pic:cNvPr id="0" name="Picture 1"/>
-                    <pic:cNvPicPr>
-                      <a:picLocks noChangeAspect="1" noChangeArrowheads="1"/>
-                    </pic:cNvPicPr>
-                  </pic:nvPicPr>
-                  <pic:blipFill>
-                    <a:blip r:embed="rId10" cstate="print">
-                      <a:extLst>
-                        <a:ext uri="{28A0092B-C50C-407E-A947-70E740481C1C}">
-                          <a14:useLocalDpi xmlns:a14="http://schemas.microsoft.com/office/drawing/2010/main" val="0"/>
-                        </a:ext>
-                      </a:extLst>
-                    </a:blip>
-                    <a:srcRect/>
-                    <a:stretch>
-                      <a:fillRect/>
-                    </a:stretch>
-                  </pic:blipFill>
-                  <pic:spPr bwMode="auto">
-                    <a:xfrm>
-                      <a:off x="0" y="0"/>
-                      <a:ext cx="5748655" cy="3123565"/>
-                    </a:xfrm>
-                    <a:prstGeom prst="rect">
-                      <a:avLst/>
-                    </a:prstGeom>
-                    <a:noFill/>
-                    <a:ln>
-                      <a:noFill/>
-                    </a:ln>
-                  </pic:spPr>
-                </pic:pic>
-              </a:graphicData>
-            </a:graphic>
-          </wp:inline>
-        </w:drawing>
-      </w:r>
-    </w:p>
-    <w:p>
-      <w:r>
-        <w:t>A tartományvezérlő a kérelemre egy olyan felhasználó nevét és jelszavát kéri be, akinek joga van az a beléptetést végrehajtani. Ha ezt megkapta</w:t>
-      </w:r>
-      <w:r>
-        <w:t xml:space="preserve"> egy üdvözlő ablakkal rögzíti a belépés tényét, majd újraindítás után már lehetőség van akár egy az AD-n létrehozott felhasználóval is belépni.</w:t>
-      </w:r>
-    </w:p>
-    <w:p>
-      <w:r>
-        <w:rPr>
-          <w:noProof/>
-        </w:rPr>
-        <w:drawing>
-          <wp:inline distT="0" distB="0" distL="0" distR="0">
-            <wp:extent cx="5748655" cy="3123565"/>
-            <wp:effectExtent l="0" t="0" r="4445" b="635"/>
-            <wp:docPr id="4" name="Kép 4"/>
-            <wp:cNvGraphicFramePr>
-              <a:graphicFrameLocks xmlns:a="http://schemas.openxmlformats.org/drawingml/2006/main" noChangeAspect="1"/>
-            </wp:cNvGraphicFramePr>
-            <a:graphic xmlns:a="http://schemas.openxmlformats.org/drawingml/2006/main">
-              <a:graphicData uri="http://schemas.openxmlformats.org/drawingml/2006/picture">
-                <pic:pic xmlns:pic="http://schemas.openxmlformats.org/drawingml/2006/picture">
-                  <pic:nvPicPr>
-                    <pic:cNvPr id="0" name="Picture 2"/>
                     <pic:cNvPicPr>
                       <a:picLocks noChangeAspect="1" noChangeArrowheads="1"/>
                     </pic:cNvPicPr>
@@ -1239,13 +1420,76 @@
       </w:r>
     </w:p>
     <w:p>
-      <w:pPr>
+      <w:r>
+        <w:lastRenderedPageBreak/>
+        <w:t>A tartományvezérlő a kérelemre egy olyan felhasználó nevét és jelszavát kéri be, akinek joga van az a beléptetést végrehajtani. Ha ezt megkapta</w:t>
+      </w:r>
+      <w:r>
+        <w:t xml:space="preserve"> egy üdvözlő ablakkal rögzíti a belépés tényét, majd újraindítás után már lehetőség van akár egy az AD-n létrehozott felhasználóval is belépni.</w:t>
+      </w:r>
+    </w:p>
+    <w:p>
+      <w:r>
         <w:rPr>
           <w:noProof/>
         </w:rPr>
-      </w:pPr>
-      <w:r>
-        <w:lastRenderedPageBreak/>
+        <w:drawing>
+          <wp:inline distT="0" distB="0" distL="0" distR="0" wp14:anchorId="77A6F9D3" wp14:editId="5BCB03F8">
+            <wp:extent cx="5748655" cy="3123565"/>
+            <wp:effectExtent l="0" t="0" r="4445" b="635"/>
+            <wp:docPr id="4" name="Kép 4"/>
+            <wp:cNvGraphicFramePr>
+              <a:graphicFrameLocks xmlns:a="http://schemas.openxmlformats.org/drawingml/2006/main" noChangeAspect="1"/>
+            </wp:cNvGraphicFramePr>
+            <a:graphic xmlns:a="http://schemas.openxmlformats.org/drawingml/2006/main">
+              <a:graphicData uri="http://schemas.openxmlformats.org/drawingml/2006/picture">
+                <pic:pic xmlns:pic="http://schemas.openxmlformats.org/drawingml/2006/picture">
+                  <pic:nvPicPr>
+                    <pic:cNvPr id="0" name="Picture 2"/>
+                    <pic:cNvPicPr>
+                      <a:picLocks noChangeAspect="1" noChangeArrowheads="1"/>
+                    </pic:cNvPicPr>
+                  </pic:nvPicPr>
+                  <pic:blipFill>
+                    <a:blip r:embed="rId12" cstate="print">
+                      <a:extLst>
+                        <a:ext uri="{28A0092B-C50C-407E-A947-70E740481C1C}">
+                          <a14:useLocalDpi xmlns:a14="http://schemas.microsoft.com/office/drawing/2010/main" val="0"/>
+                        </a:ext>
+                      </a:extLst>
+                    </a:blip>
+                    <a:srcRect/>
+                    <a:stretch>
+                      <a:fillRect/>
+                    </a:stretch>
+                  </pic:blipFill>
+                  <pic:spPr bwMode="auto">
+                    <a:xfrm>
+                      <a:off x="0" y="0"/>
+                      <a:ext cx="5748655" cy="3123565"/>
+                    </a:xfrm>
+                    <a:prstGeom prst="rect">
+                      <a:avLst/>
+                    </a:prstGeom>
+                    <a:noFill/>
+                    <a:ln>
+                      <a:noFill/>
+                    </a:ln>
+                  </pic:spPr>
+                </pic:pic>
+              </a:graphicData>
+            </a:graphic>
+          </wp:inline>
+        </w:drawing>
+      </w:r>
+    </w:p>
+    <w:p>
+      <w:pPr>
+        <w:rPr>
+          <w:noProof/>
+        </w:rPr>
+      </w:pPr>
+      <w:r>
         <w:t>Belépés után - az Iroda szervezeti egység tagjaként - Példa Ottó nevű felhasználónk a számára beállított megosztott meghajtót az egyszerűség kedvéért "</w:t>
       </w:r>
       <w:r>
@@ -1267,7 +1511,7 @@
           <w:noProof/>
         </w:rPr>
         <w:drawing>
-          <wp:inline distT="0" distB="0" distL="0" distR="0">
+          <wp:inline distT="0" distB="0" distL="0" distR="0" wp14:anchorId="166425BA" wp14:editId="1B0801E0">
             <wp:extent cx="5745703" cy="2343367"/>
             <wp:effectExtent l="0" t="0" r="7620" b="0"/>
             <wp:docPr id="10" name="Kép 10"/>
@@ -1284,7 +1528,7 @@
                     </pic:cNvPicPr>
                   </pic:nvPicPr>
                   <pic:blipFill rotWithShape="1">
-                    <a:blip r:embed="rId12" cstate="print">
+                    <a:blip r:embed="rId13" cstate="print">
                       <a:extLst>
                         <a:ext uri="{28A0092B-C50C-407E-A947-70E740481C1C}">
                           <a14:useLocalDpi xmlns:a14="http://schemas.microsoft.com/office/drawing/2010/main" val="0"/>
@@ -1334,8 +1578,9 @@
         <w:rPr>
           <w:noProof/>
         </w:rPr>
+        <w:lastRenderedPageBreak/>
         <w:drawing>
-          <wp:inline distT="0" distB="0" distL="0" distR="0">
+          <wp:inline distT="0" distB="0" distL="0" distR="0" wp14:anchorId="1D3CB5C9" wp14:editId="3D169778">
             <wp:extent cx="5745559" cy="2378019"/>
             <wp:effectExtent l="0" t="0" r="7620" b="3810"/>
             <wp:docPr id="9" name="Kép 9"/>
@@ -1352,7 +1597,7 @@
                     </pic:cNvPicPr>
                   </pic:nvPicPr>
                   <pic:blipFill rotWithShape="1">
-                    <a:blip r:embed="rId13" cstate="print">
+                    <a:blip r:embed="rId14" cstate="print">
                       <a:extLst>
                         <a:ext uri="{28A0092B-C50C-407E-A947-70E740481C1C}">
                           <a14:useLocalDpi xmlns:a14="http://schemas.microsoft.com/office/drawing/2010/main" val="0"/>
@@ -1400,7 +1645,7 @@
       <w:pPr>
         <w:pStyle w:val="Cmsor1"/>
       </w:pPr>
-      <w:bookmarkStart w:id="4" w:name="_Toc165999795"/>
+      <w:bookmarkStart w:id="4" w:name="_Toc166102551"/>
       <w:r>
         <w:lastRenderedPageBreak/>
         <w:t>Linux szerver konfigurálása</w:t>
@@ -1411,7 +1656,7 @@
       <w:pPr>
         <w:pStyle w:val="Cmsor2"/>
       </w:pPr>
-      <w:bookmarkStart w:id="5" w:name="_Toc165999796"/>
+      <w:bookmarkStart w:id="5" w:name="_Toc166102552"/>
       <w:r>
         <w:t>A disztribúció</w:t>
       </w:r>
@@ -1419,20 +1664,20 @@
     </w:p>
     <w:p>
       <w:r>
-        <w:t xml:space="preserve">Miért </w:t>
+        <w:t>Miért Ubuntu?</w:t>
+      </w:r>
+    </w:p>
+    <w:p>
+      <w:r>
+        <w:t xml:space="preserve">A </w:t>
       </w:r>
       <w:proofErr w:type="spellStart"/>
       <w:r>
-        <w:t>Ubuntu</w:t>
+        <w:t>linux</w:t>
       </w:r>
       <w:proofErr w:type="spellEnd"/>
       <w:r>
-        <w:t>?</w:t>
-      </w:r>
-    </w:p>
-    <w:p>
-      <w:r>
-        <w:t xml:space="preserve">A </w:t>
+        <w:t xml:space="preserve"> szerver a soproni telephelyen üzemel. A telepítés után a Sopron-</w:t>
       </w:r>
       <w:proofErr w:type="spellStart"/>
       <w:r>
@@ -1440,30 +1685,22 @@
       </w:r>
       <w:proofErr w:type="spellEnd"/>
       <w:r>
-        <w:t xml:space="preserve"> szerver a soproni telephelyen üzemel. A telepítés után a Sopron-</w:t>
+        <w:t xml:space="preserve"> nevet és statikusan beállított IP címet (192.168.0.138/30) kapott. Számos szolgáltatás fut rajta.</w:t>
+      </w:r>
+    </w:p>
+    <w:p>
+      <w:r>
+        <w:t>DNS</w:t>
+      </w:r>
+      <w:r>
+        <w:t xml:space="preserve">, </w:t>
       </w:r>
       <w:proofErr w:type="spellStart"/>
       <w:r>
-        <w:t>linux</w:t>
+        <w:t>Apache</w:t>
       </w:r>
       <w:proofErr w:type="spellEnd"/>
       <w:r>
-        <w:t xml:space="preserve"> nevet és statikusan beállított IP címet (192.168.0.138/30) kapott. Számos szolgáltatás fut rajta.</w:t>
-      </w:r>
-    </w:p>
-    <w:p>
-      <w:r>
-        <w:t>DNS</w:t>
-      </w:r>
-      <w:r>
-        <w:t xml:space="preserve">, </w:t>
-      </w:r>
-      <w:proofErr w:type="spellStart"/>
-      <w:r>
-        <w:t>Apache</w:t>
-      </w:r>
-      <w:proofErr w:type="spellEnd"/>
-      <w:r>
         <w:t>, SSH, FTP, Samba</w:t>
       </w:r>
     </w:p>
@@ -1478,7 +1715,7 @@
           <w:noProof/>
         </w:rPr>
         <w:drawing>
-          <wp:inline distT="0" distB="0" distL="0" distR="0" wp14:anchorId="2F79862D" wp14:editId="641D4164">
+          <wp:inline distT="0" distB="0" distL="0" distR="0" wp14:anchorId="26BD99F5" wp14:editId="52C80ACB">
             <wp:extent cx="3159659" cy="2369744"/>
             <wp:effectExtent l="0" t="0" r="3175" b="0"/>
             <wp:docPr id="6" name="Kép 6"/>
@@ -1495,7 +1732,7 @@
                     </pic:cNvPicPr>
                   </pic:nvPicPr>
                   <pic:blipFill>
-                    <a:blip r:embed="rId14" cstate="print">
+                    <a:blip r:embed="rId15" cstate="print">
                       <a:extLst>
                         <a:ext uri="{28A0092B-C50C-407E-A947-70E740481C1C}">
                           <a14:useLocalDpi xmlns:a14="http://schemas.microsoft.com/office/drawing/2010/main" val="0"/>
@@ -1537,7 +1774,7 @@
           <w:noProof/>
         </w:rPr>
         <w:drawing>
-          <wp:inline distT="0" distB="0" distL="0" distR="0" wp14:anchorId="2E6F7A31" wp14:editId="05AF79C1">
+          <wp:inline distT="0" distB="0" distL="0" distR="0" wp14:anchorId="5F52EFD3" wp14:editId="0BC768F1">
             <wp:extent cx="2520000" cy="2350590"/>
             <wp:effectExtent l="0" t="0" r="0" b="0"/>
             <wp:docPr id="5" name="Kép 5"/>
@@ -1554,7 +1791,7 @@
                     </pic:cNvPicPr>
                   </pic:nvPicPr>
                   <pic:blipFill rotWithShape="1">
-                    <a:blip r:embed="rId15">
+                    <a:blip r:embed="rId16">
                       <a:extLst>
                         <a:ext uri="{28A0092B-C50C-407E-A947-70E740481C1C}">
                           <a14:useLocalDpi xmlns:a14="http://schemas.microsoft.com/office/drawing/2010/main" val="0"/>
@@ -1606,7 +1843,7 @@
           <w:noProof/>
         </w:rPr>
         <w:drawing>
-          <wp:inline distT="0" distB="0" distL="0" distR="0">
+          <wp:inline distT="0" distB="0" distL="0" distR="0" wp14:anchorId="7C119F9E" wp14:editId="4B2567D5">
             <wp:extent cx="5747385" cy="3122930"/>
             <wp:effectExtent l="0" t="0" r="5715" b="1270"/>
             <wp:docPr id="8" name="Kép 8"/>
@@ -1618,104 +1855,6 @@
                 <pic:pic xmlns:pic="http://schemas.openxmlformats.org/drawingml/2006/picture">
                   <pic:nvPicPr>
                     <pic:cNvPr id="0" name="Picture 1"/>
-                    <pic:cNvPicPr>
-                      <a:picLocks noChangeAspect="1" noChangeArrowheads="1"/>
-                    </pic:cNvPicPr>
-                  </pic:nvPicPr>
-                  <pic:blipFill>
-                    <a:blip r:embed="rId16" cstate="print">
-                      <a:extLst>
-                        <a:ext uri="{28A0092B-C50C-407E-A947-70E740481C1C}">
-                          <a14:useLocalDpi xmlns:a14="http://schemas.microsoft.com/office/drawing/2010/main" val="0"/>
-                        </a:ext>
-                      </a:extLst>
-                    </a:blip>
-                    <a:srcRect/>
-                    <a:stretch>
-                      <a:fillRect/>
-                    </a:stretch>
-                  </pic:blipFill>
-                  <pic:spPr bwMode="auto">
-                    <a:xfrm>
-                      <a:off x="0" y="0"/>
-                      <a:ext cx="5747385" cy="3122930"/>
-                    </a:xfrm>
-                    <a:prstGeom prst="rect">
-                      <a:avLst/>
-                    </a:prstGeom>
-                    <a:noFill/>
-                    <a:ln>
-                      <a:noFill/>
-                    </a:ln>
-                  </pic:spPr>
-                </pic:pic>
-              </a:graphicData>
-            </a:graphic>
-          </wp:inline>
-        </w:drawing>
-      </w:r>
-    </w:p>
-    <w:p>
-      <w:pPr>
-        <w:rPr>
-          <w:noProof/>
-        </w:rPr>
-      </w:pPr>
-      <w:r>
-        <w:rPr>
-          <w:noProof/>
-        </w:rPr>
-        <w:lastRenderedPageBreak/>
-        <w:t>B</w:t>
-      </w:r>
-      <w:r>
-        <w:rPr>
-          <w:noProof/>
-        </w:rPr>
-        <w:t>IND9 DNS szerver szolgáltatás fut rajta</w:t>
-      </w:r>
-      <w:r>
-        <w:rPr>
-          <w:noProof/>
-        </w:rPr>
-        <w:t>.</w:t>
-      </w:r>
-      <w:r>
-        <w:rPr>
-          <w:noProof/>
-        </w:rPr>
-        <w:t xml:space="preserve"> </w:t>
-      </w:r>
-      <w:r>
-        <w:rPr>
-          <w:noProof/>
-        </w:rPr>
-        <w:t>A Windows 10 kliensről tesztelve a butor.loc nevet a Linux feloldja majd sikeres ping válaszokat küld.</w:t>
-      </w:r>
-    </w:p>
-    <w:p>
-      <w:pPr>
-        <w:rPr>
-          <w:noProof/>
-        </w:rPr>
-      </w:pPr>
-      <w:r>
-        <w:rPr>
-          <w:noProof/>
-        </w:rPr>
-        <w:drawing>
-          <wp:inline distT="0" distB="0" distL="0" distR="0">
-            <wp:extent cx="5747385" cy="3122930"/>
-            <wp:effectExtent l="0" t="0" r="5715" b="1270"/>
-            <wp:docPr id="11" name="Kép 11"/>
-            <wp:cNvGraphicFramePr>
-              <a:graphicFrameLocks xmlns:a="http://schemas.openxmlformats.org/drawingml/2006/main" noChangeAspect="1"/>
-            </wp:cNvGraphicFramePr>
-            <a:graphic xmlns:a="http://schemas.openxmlformats.org/drawingml/2006/main">
-              <a:graphicData uri="http://schemas.openxmlformats.org/drawingml/2006/picture">
-                <pic:pic xmlns:pic="http://schemas.openxmlformats.org/drawingml/2006/picture">
-                  <pic:nvPicPr>
-                    <pic:cNvPr id="0" name="Picture 2"/>
                     <pic:cNvPicPr>
                       <a:picLocks noChangeAspect="1" noChangeArrowheads="1"/>
                     </pic:cNvPicPr>
@@ -1753,11 +1892,106 @@
         </w:drawing>
       </w:r>
     </w:p>
+    <w:p>
+      <w:pPr>
+        <w:rPr>
+          <w:noProof/>
+        </w:rPr>
+      </w:pPr>
+      <w:r>
+        <w:rPr>
+          <w:noProof/>
+        </w:rPr>
+        <w:lastRenderedPageBreak/>
+        <w:t>B</w:t>
+      </w:r>
+      <w:r>
+        <w:rPr>
+          <w:noProof/>
+        </w:rPr>
+        <w:t>IND9 DNS szerver szolgáltatás fut rajta</w:t>
+      </w:r>
+      <w:r>
+        <w:rPr>
+          <w:noProof/>
+        </w:rPr>
+        <w:t>.</w:t>
+      </w:r>
+      <w:r>
+        <w:rPr>
+          <w:noProof/>
+        </w:rPr>
+        <w:t xml:space="preserve"> </w:t>
+      </w:r>
+      <w:r>
+        <w:rPr>
+          <w:noProof/>
+        </w:rPr>
+        <w:t>A Windows 10 kliensről tesztelve a butor.loc nevet a Linux feloldja majd sikeres ping válaszokat küld.</w:t>
+      </w:r>
+    </w:p>
+    <w:p>
+      <w:pPr>
+        <w:rPr>
+          <w:noProof/>
+        </w:rPr>
+      </w:pPr>
+      <w:r>
+        <w:rPr>
+          <w:noProof/>
+        </w:rPr>
+        <w:drawing>
+          <wp:inline distT="0" distB="0" distL="0" distR="0" wp14:anchorId="750D44E5" wp14:editId="19190253">
+            <wp:extent cx="5747385" cy="3122930"/>
+            <wp:effectExtent l="0" t="0" r="5715" b="1270"/>
+            <wp:docPr id="11" name="Kép 11"/>
+            <wp:cNvGraphicFramePr>
+              <a:graphicFrameLocks xmlns:a="http://schemas.openxmlformats.org/drawingml/2006/main" noChangeAspect="1"/>
+            </wp:cNvGraphicFramePr>
+            <a:graphic xmlns:a="http://schemas.openxmlformats.org/drawingml/2006/main">
+              <a:graphicData uri="http://schemas.openxmlformats.org/drawingml/2006/picture">
+                <pic:pic xmlns:pic="http://schemas.openxmlformats.org/drawingml/2006/picture">
+                  <pic:nvPicPr>
+                    <pic:cNvPr id="0" name="Picture 2"/>
+                    <pic:cNvPicPr>
+                      <a:picLocks noChangeAspect="1" noChangeArrowheads="1"/>
+                    </pic:cNvPicPr>
+                  </pic:nvPicPr>
+                  <pic:blipFill>
+                    <a:blip r:embed="rId18" cstate="print">
+                      <a:extLst>
+                        <a:ext uri="{28A0092B-C50C-407E-A947-70E740481C1C}">
+                          <a14:useLocalDpi xmlns:a14="http://schemas.microsoft.com/office/drawing/2010/main" val="0"/>
+                        </a:ext>
+                      </a:extLst>
+                    </a:blip>
+                    <a:srcRect/>
+                    <a:stretch>
+                      <a:fillRect/>
+                    </a:stretch>
+                  </pic:blipFill>
+                  <pic:spPr bwMode="auto">
+                    <a:xfrm>
+                      <a:off x="0" y="0"/>
+                      <a:ext cx="5747385" cy="3122930"/>
+                    </a:xfrm>
+                    <a:prstGeom prst="rect">
+                      <a:avLst/>
+                    </a:prstGeom>
+                    <a:noFill/>
+                    <a:ln>
+                      <a:noFill/>
+                    </a:ln>
+                  </pic:spPr>
+                </pic:pic>
+              </a:graphicData>
+            </a:graphic>
+          </wp:inline>
+        </w:drawing>
+      </w:r>
+    </w:p>
     <w:p/>
-    <w:p>
-      <w:bookmarkStart w:id="6" w:name="_GoBack"/>
-      <w:bookmarkEnd w:id="6"/>
-    </w:p>
+    <w:p/>
     <w:p/>
     <w:sectPr>
       <w:type w:val="continuous"/>
@@ -1771,7 +2005,7 @@
 </file>
 
 <file path=word/endnotes.xml><?xml version="1.0" encoding="utf-8"?>
-<w:endnotes xmlns:wpc="http://schemas.microsoft.com/office/word/2010/wordprocessingCanvas" xmlns:cx="http://schemas.microsoft.com/office/drawing/2014/chartex" xmlns:cx1="http://schemas.microsoft.com/office/drawing/2015/9/8/chartex" xmlns:cx2="http://schemas.microsoft.com/office/drawing/2015/10/21/chartex" xmlns:cx3="http://schemas.microsoft.com/office/drawing/2016/5/9/chartex" xmlns:cx4="http://schemas.microsoft.com/office/drawing/2016/5/10/chartex" xmlns:cx5="http://schemas.microsoft.com/office/drawing/2016/5/11/chartex" xmlns:cx6="http://schemas.microsoft.com/office/drawing/2016/5/12/chartex" xmlns:cx7="http://schemas.microsoft.com/office/drawing/2016/5/13/chartex" xmlns:cx8="http://schemas.microsoft.com/office/drawing/2016/5/14/chartex" xmlns:mc="http://schemas.openxmlformats.org/markup-compatibility/2006" xmlns:aink="http://schemas.microsoft.com/office/drawing/2016/ink" xmlns:am3d="http://schemas.microsoft.com/office/drawing/2017/model3d" xmlns:o="urn:schemas-microsoft-com:office:office" xmlns:r="http://schemas.openxmlformats.org/officeDocument/2006/relationships" xmlns:m="http://schemas.openxmlformats.org/officeDocument/2006/math" xmlns:v="urn:schemas-microsoft-com:vml" xmlns:wp14="http://schemas.microsoft.com/office/word/2010/wordprocessingDrawing" xmlns:wp="http://schemas.openxmlformats.org/drawingml/2006/wordprocessingDrawing" xmlns:w10="urn:schemas-microsoft-com:office:word" xmlns:w="http://schemas.openxmlformats.org/wordprocessingml/2006/main" xmlns:w14="http://schemas.microsoft.com/office/word/2010/wordml" xmlns:w15="http://schemas.microsoft.com/office/word/2012/wordml" xmlns:w16cid="http://schemas.microsoft.com/office/word/2016/wordml/cid" xmlns:w16se="http://schemas.microsoft.com/office/word/2015/wordml/symex" xmlns:wpg="http://schemas.microsoft.com/office/word/2010/wordprocessingGroup" xmlns:wpi="http://schemas.microsoft.com/office/word/2010/wordprocessingInk" xmlns:wne="http://schemas.microsoft.com/office/word/2006/wordml" xmlns:wps="http://schemas.microsoft.com/office/word/2010/wordprocessingShape" mc:Ignorable="w14 w15 w16se w16cid wp14">
+<w:endnotes xmlns:wpc="http://schemas.microsoft.com/office/word/2010/wordprocessingCanvas" xmlns:cx="http://schemas.microsoft.com/office/drawing/2014/chartex" xmlns:cx1="http://schemas.microsoft.com/office/drawing/2015/9/8/chartex" xmlns:cx2="http://schemas.microsoft.com/office/drawing/2015/10/21/chartex" xmlns:cx3="http://schemas.microsoft.com/office/drawing/2016/5/9/chartex" xmlns:cx4="http://schemas.microsoft.com/office/drawing/2016/5/10/chartex" xmlns:cx5="http://schemas.microsoft.com/office/drawing/2016/5/11/chartex" xmlns:cx6="http://schemas.microsoft.com/office/drawing/2016/5/12/chartex" xmlns:cx7="http://schemas.microsoft.com/office/drawing/2016/5/13/chartex" xmlns:cx8="http://schemas.microsoft.com/office/drawing/2016/5/14/chartex" xmlns:mc="http://schemas.openxmlformats.org/markup-compatibility/2006" xmlns:aink="http://schemas.microsoft.com/office/drawing/2016/ink" xmlns:am3d="http://schemas.microsoft.com/office/drawing/2017/model3d" xmlns:o="urn:schemas-microsoft-com:office:office" xmlns:r="http://schemas.openxmlformats.org/officeDocument/2006/relationships" xmlns:m="http://schemas.openxmlformats.org/officeDocument/2006/math" xmlns:v="urn:schemas-microsoft-com:vml" xmlns:wp14="http://schemas.microsoft.com/office/word/2010/wordprocessingDrawing" xmlns:wp="http://schemas.openxmlformats.org/drawingml/2006/wordprocessingDrawing" xmlns:w10="urn:schemas-microsoft-com:office:word" xmlns:w="http://schemas.openxmlformats.org/wordprocessingml/2006/main" xmlns:w14="http://schemas.microsoft.com/office/word/2010/wordml" xmlns:w15="http://schemas.microsoft.com/office/word/2012/wordml" xmlns:w16cex="http://schemas.microsoft.com/office/word/2018/wordml/cex" xmlns:w16cid="http://schemas.microsoft.com/office/word/2016/wordml/cid" xmlns:w16="http://schemas.microsoft.com/office/word/2018/wordml" xmlns:w16sdtdh="http://schemas.microsoft.com/office/word/2020/wordml/sdtdatahash" xmlns:w16se="http://schemas.microsoft.com/office/word/2015/wordml/symex" xmlns:wpg="http://schemas.microsoft.com/office/word/2010/wordprocessingGroup" xmlns:wpi="http://schemas.microsoft.com/office/word/2010/wordprocessingInk" xmlns:wne="http://schemas.microsoft.com/office/word/2006/wordml" xmlns:wps="http://schemas.microsoft.com/office/word/2010/wordprocessingShape" mc:Ignorable="w14 w15 w16se w16cid w16 w16cex w16sdtdh wp14">
   <w:endnote w:type="separator" w:id="-1">
     <w:p>
       <w:pPr>
@@ -1796,7 +2030,7 @@
 </file>
 
 <file path=word/footnotes.xml><?xml version="1.0" encoding="utf-8"?>
-<w:footnotes xmlns:wpc="http://schemas.microsoft.com/office/word/2010/wordprocessingCanvas" xmlns:cx="http://schemas.microsoft.com/office/drawing/2014/chartex" xmlns:cx1="http://schemas.microsoft.com/office/drawing/2015/9/8/chartex" xmlns:cx2="http://schemas.microsoft.com/office/drawing/2015/10/21/chartex" xmlns:cx3="http://schemas.microsoft.com/office/drawing/2016/5/9/chartex" xmlns:cx4="http://schemas.microsoft.com/office/drawing/2016/5/10/chartex" xmlns:cx5="http://schemas.microsoft.com/office/drawing/2016/5/11/chartex" xmlns:cx6="http://schemas.microsoft.com/office/drawing/2016/5/12/chartex" xmlns:cx7="http://schemas.microsoft.com/office/drawing/2016/5/13/chartex" xmlns:cx8="http://schemas.microsoft.com/office/drawing/2016/5/14/chartex" xmlns:mc="http://schemas.openxmlformats.org/markup-compatibility/2006" xmlns:aink="http://schemas.microsoft.com/office/drawing/2016/ink" xmlns:am3d="http://schemas.microsoft.com/office/drawing/2017/model3d" xmlns:o="urn:schemas-microsoft-com:office:office" xmlns:r="http://schemas.openxmlformats.org/officeDocument/2006/relationships" xmlns:m="http://schemas.openxmlformats.org/officeDocument/2006/math" xmlns:v="urn:schemas-microsoft-com:vml" xmlns:wp14="http://schemas.microsoft.com/office/word/2010/wordprocessingDrawing" xmlns:wp="http://schemas.openxmlformats.org/drawingml/2006/wordprocessingDrawing" xmlns:w10="urn:schemas-microsoft-com:office:word" xmlns:w="http://schemas.openxmlformats.org/wordprocessingml/2006/main" xmlns:w14="http://schemas.microsoft.com/office/word/2010/wordml" xmlns:w15="http://schemas.microsoft.com/office/word/2012/wordml" xmlns:w16cid="http://schemas.microsoft.com/office/word/2016/wordml/cid" xmlns:w16se="http://schemas.microsoft.com/office/word/2015/wordml/symex" xmlns:wpg="http://schemas.microsoft.com/office/word/2010/wordprocessingGroup" xmlns:wpi="http://schemas.microsoft.com/office/word/2010/wordprocessingInk" xmlns:wne="http://schemas.microsoft.com/office/word/2006/wordml" xmlns:wps="http://schemas.microsoft.com/office/word/2010/wordprocessingShape" mc:Ignorable="w14 w15 w16se w16cid wp14">
+<w:footnotes xmlns:wpc="http://schemas.microsoft.com/office/word/2010/wordprocessingCanvas" xmlns:cx="http://schemas.microsoft.com/office/drawing/2014/chartex" xmlns:cx1="http://schemas.microsoft.com/office/drawing/2015/9/8/chartex" xmlns:cx2="http://schemas.microsoft.com/office/drawing/2015/10/21/chartex" xmlns:cx3="http://schemas.microsoft.com/office/drawing/2016/5/9/chartex" xmlns:cx4="http://schemas.microsoft.com/office/drawing/2016/5/10/chartex" xmlns:cx5="http://schemas.microsoft.com/office/drawing/2016/5/11/chartex" xmlns:cx6="http://schemas.microsoft.com/office/drawing/2016/5/12/chartex" xmlns:cx7="http://schemas.microsoft.com/office/drawing/2016/5/13/chartex" xmlns:cx8="http://schemas.microsoft.com/office/drawing/2016/5/14/chartex" xmlns:mc="http://schemas.openxmlformats.org/markup-compatibility/2006" xmlns:aink="http://schemas.microsoft.com/office/drawing/2016/ink" xmlns:am3d="http://schemas.microsoft.com/office/drawing/2017/model3d" xmlns:o="urn:schemas-microsoft-com:office:office" xmlns:r="http://schemas.openxmlformats.org/officeDocument/2006/relationships" xmlns:m="http://schemas.openxmlformats.org/officeDocument/2006/math" xmlns:v="urn:schemas-microsoft-com:vml" xmlns:wp14="http://schemas.microsoft.com/office/word/2010/wordprocessingDrawing" xmlns:wp="http://schemas.openxmlformats.org/drawingml/2006/wordprocessingDrawing" xmlns:w10="urn:schemas-microsoft-com:office:word" xmlns:w="http://schemas.openxmlformats.org/wordprocessingml/2006/main" xmlns:w14="http://schemas.microsoft.com/office/word/2010/wordml" xmlns:w15="http://schemas.microsoft.com/office/word/2012/wordml" xmlns:w16cex="http://schemas.microsoft.com/office/word/2018/wordml/cex" xmlns:w16cid="http://schemas.microsoft.com/office/word/2016/wordml/cid" xmlns:w16="http://schemas.microsoft.com/office/word/2018/wordml" xmlns:w16sdtdh="http://schemas.microsoft.com/office/word/2020/wordml/sdtdatahash" xmlns:w16se="http://schemas.microsoft.com/office/word/2015/wordml/symex" xmlns:wpg="http://schemas.microsoft.com/office/word/2010/wordprocessingGroup" xmlns:wpi="http://schemas.microsoft.com/office/word/2010/wordprocessingInk" xmlns:wne="http://schemas.microsoft.com/office/word/2006/wordml" xmlns:wps="http://schemas.microsoft.com/office/word/2010/wordprocessingShape" mc:Ignorable="w14 w15 w16se w16cid w16 w16cex w16sdtdh wp14">
   <w:footnote w:type="separator" w:id="-1">
     <w:p>
       <w:pPr>
@@ -1821,7 +2055,7 @@
 </file>
 
 <file path=word/numbering.xml><?xml version="1.0" encoding="utf-8"?>
-<w:numbering xmlns:wpc="http://schemas.microsoft.com/office/word/2010/wordprocessingCanvas" xmlns:cx="http://schemas.microsoft.com/office/drawing/2014/chartex" xmlns:cx1="http://schemas.microsoft.com/office/drawing/2015/9/8/chartex" xmlns:cx2="http://schemas.microsoft.com/office/drawing/2015/10/21/chartex" xmlns:cx3="http://schemas.microsoft.com/office/drawing/2016/5/9/chartex" xmlns:cx4="http://schemas.microsoft.com/office/drawing/2016/5/10/chartex" xmlns:cx5="http://schemas.microsoft.com/office/drawing/2016/5/11/chartex" xmlns:cx6="http://schemas.microsoft.com/office/drawing/2016/5/12/chartex" xmlns:cx7="http://schemas.microsoft.com/office/drawing/2016/5/13/chartex" xmlns:cx8="http://schemas.microsoft.com/office/drawing/2016/5/14/chartex" xmlns:mc="http://schemas.openxmlformats.org/markup-compatibility/2006" xmlns:aink="http://schemas.microsoft.com/office/drawing/2016/ink" xmlns:am3d="http://schemas.microsoft.com/office/drawing/2017/model3d" xmlns:o="urn:schemas-microsoft-com:office:office" xmlns:r="http://schemas.openxmlformats.org/officeDocument/2006/relationships" xmlns:m="http://schemas.openxmlformats.org/officeDocument/2006/math" xmlns:v="urn:schemas-microsoft-com:vml" xmlns:wp14="http://schemas.microsoft.com/office/word/2010/wordprocessingDrawing" xmlns:wp="http://schemas.openxmlformats.org/drawingml/2006/wordprocessingDrawing" xmlns:w10="urn:schemas-microsoft-com:office:word" xmlns:w="http://schemas.openxmlformats.org/wordprocessingml/2006/main" xmlns:w14="http://schemas.microsoft.com/office/word/2010/wordml" xmlns:w15="http://schemas.microsoft.com/office/word/2012/wordml" xmlns:w16cid="http://schemas.microsoft.com/office/word/2016/wordml/cid" xmlns:w16se="http://schemas.microsoft.com/office/word/2015/wordml/symex" xmlns:wpg="http://schemas.microsoft.com/office/word/2010/wordprocessingGroup" xmlns:wpi="http://schemas.microsoft.com/office/word/2010/wordprocessingInk" xmlns:wne="http://schemas.microsoft.com/office/word/2006/wordml" xmlns:wps="http://schemas.microsoft.com/office/word/2010/wordprocessingShape" mc:Ignorable="w14 w15 w16se w16cid wp14">
+<w:numbering xmlns:wpc="http://schemas.microsoft.com/office/word/2010/wordprocessingCanvas" xmlns:cx="http://schemas.microsoft.com/office/drawing/2014/chartex" xmlns:cx1="http://schemas.microsoft.com/office/drawing/2015/9/8/chartex" xmlns:cx2="http://schemas.microsoft.com/office/drawing/2015/10/21/chartex" xmlns:cx3="http://schemas.microsoft.com/office/drawing/2016/5/9/chartex" xmlns:cx4="http://schemas.microsoft.com/office/drawing/2016/5/10/chartex" xmlns:cx5="http://schemas.microsoft.com/office/drawing/2016/5/11/chartex" xmlns:cx6="http://schemas.microsoft.com/office/drawing/2016/5/12/chartex" xmlns:cx7="http://schemas.microsoft.com/office/drawing/2016/5/13/chartex" xmlns:cx8="http://schemas.microsoft.com/office/drawing/2016/5/14/chartex" xmlns:mc="http://schemas.openxmlformats.org/markup-compatibility/2006" xmlns:aink="http://schemas.microsoft.com/office/drawing/2016/ink" xmlns:am3d="http://schemas.microsoft.com/office/drawing/2017/model3d" xmlns:o="urn:schemas-microsoft-com:office:office" xmlns:r="http://schemas.openxmlformats.org/officeDocument/2006/relationships" xmlns:m="http://schemas.openxmlformats.org/officeDocument/2006/math" xmlns:v="urn:schemas-microsoft-com:vml" xmlns:wp14="http://schemas.microsoft.com/office/word/2010/wordprocessingDrawing" xmlns:wp="http://schemas.openxmlformats.org/drawingml/2006/wordprocessingDrawing" xmlns:w10="urn:schemas-microsoft-com:office:word" xmlns:w="http://schemas.openxmlformats.org/wordprocessingml/2006/main" xmlns:w14="http://schemas.microsoft.com/office/word/2010/wordml" xmlns:w15="http://schemas.microsoft.com/office/word/2012/wordml" xmlns:w16cex="http://schemas.microsoft.com/office/word/2018/wordml/cex" xmlns:w16cid="http://schemas.microsoft.com/office/word/2016/wordml/cid" xmlns:w16="http://schemas.microsoft.com/office/word/2018/wordml" xmlns:w16sdtdh="http://schemas.microsoft.com/office/word/2020/wordml/sdtdatahash" xmlns:w16se="http://schemas.microsoft.com/office/word/2015/wordml/symex" xmlns:wpg="http://schemas.microsoft.com/office/word/2010/wordprocessingGroup" xmlns:wpi="http://schemas.microsoft.com/office/word/2010/wordprocessingInk" xmlns:wne="http://schemas.microsoft.com/office/word/2006/wordml" xmlns:wps="http://schemas.microsoft.com/office/word/2010/wordprocessingShape" mc:Ignorable="w14 w15 w16se w16cid w16 w16cex w16sdtdh wp14">
   <w:abstractNum w:abstractNumId="0" w15:restartNumberingAfterBreak="0">
     <w:nsid w:val="2D59636A"/>
     <w:multiLevelType w:val="multilevel"/>
@@ -2664,7 +2898,7 @@
 </file>
 
 <file path=word/styles.xml><?xml version="1.0" encoding="utf-8"?>
-<w:styles xmlns:mc="http://schemas.openxmlformats.org/markup-compatibility/2006" xmlns:r="http://schemas.openxmlformats.org/officeDocument/2006/relationships" xmlns:w="http://schemas.openxmlformats.org/wordprocessingml/2006/main" xmlns:w14="http://schemas.microsoft.com/office/word/2010/wordml" xmlns:w15="http://schemas.microsoft.com/office/word/2012/wordml" xmlns:w16cid="http://schemas.microsoft.com/office/word/2016/wordml/cid" xmlns:w16se="http://schemas.microsoft.com/office/word/2015/wordml/symex" mc:Ignorable="w14 w15 w16se w16cid">
+<w:styles xmlns:mc="http://schemas.openxmlformats.org/markup-compatibility/2006" xmlns:r="http://schemas.openxmlformats.org/officeDocument/2006/relationships" xmlns:w="http://schemas.openxmlformats.org/wordprocessingml/2006/main" xmlns:w14="http://schemas.microsoft.com/office/word/2010/wordml" xmlns:w15="http://schemas.microsoft.com/office/word/2012/wordml" xmlns:w16cex="http://schemas.microsoft.com/office/word/2018/wordml/cex" xmlns:w16cid="http://schemas.microsoft.com/office/word/2016/wordml/cid" xmlns:w16="http://schemas.microsoft.com/office/word/2018/wordml" xmlns:w16sdtdh="http://schemas.microsoft.com/office/word/2020/wordml/sdtdatahash" xmlns:w16se="http://schemas.microsoft.com/office/word/2015/wordml/symex" mc:Ignorable="w14 w15 w16se w16cid w16 w16cex w16sdtdh">
   <w:docDefaults>
     <w:rPrDefault>
       <w:rPr>
@@ -2680,7 +2914,7 @@
       </w:pPr>
     </w:pPrDefault>
   </w:docDefaults>
-  <w:latentStyles w:defLockedState="0" w:defUIPriority="99" w:defSemiHidden="0" w:defUnhideWhenUsed="0" w:defQFormat="0" w:count="375">
+  <w:latentStyles w:defLockedState="0" w:defUIPriority="99" w:defSemiHidden="0" w:defUnhideWhenUsed="0" w:defQFormat="0" w:count="376">
     <w:lsdException w:name="Normal" w:uiPriority="0" w:qFormat="1"/>
     <w:lsdException w:name="heading 1" w:uiPriority="9" w:qFormat="1"/>
     <w:lsdException w:name="heading 2" w:semiHidden="1" w:uiPriority="9" w:unhideWhenUsed="1" w:qFormat="1"/>
@@ -3056,6 +3290,7 @@
     <w:lsdException w:name="Smart Hyperlink" w:semiHidden="1" w:unhideWhenUsed="1"/>
     <w:lsdException w:name="Hashtag" w:semiHidden="1" w:unhideWhenUsed="1"/>
     <w:lsdException w:name="Unresolved Mention" w:semiHidden="1" w:unhideWhenUsed="1"/>
+    <w:lsdException w:name="Smart Link" w:semiHidden="1" w:unhideWhenUsed="1"/>
   </w:latentStyles>
   <w:style w:type="paragraph" w:default="1" w:styleId="Norml">
     <w:name w:val="Normal"/>

</xml_diff>